<commit_message>
Added own file for figure legends and updated Description of suppl. files
</commit_message>
<xml_diff>
--- a/Description_of_additional_supplementary_files.docx
+++ b/Description_of_additional_supplementary_files.docx
@@ -57,7 +57,7 @@
       </w:r>
       <w:r>
         <w:rPr/>
-        <w:t xml:space="preserve"> Sequence alignment of NamPT of different species cropped to the region around the unresolved loop structure. Coloured rectangles indicate the enzymes present in the species besides NamPT; blue: NNMT; black: NADA and NNMT; yellow: NADA; green: NamPT only. Major clades are indicated for better orientation. Number of amino acid indicated at the top refer to the human protein.</w:t>
+        <w:t xml:space="preserve"> Sequence alignment of NamPT of different species cropped to the region around the unresolved loop structure.</w:t>
       </w:r>
     </w:p>
     <w:p>
@@ -163,6 +163,75 @@
       </w:pPr>
       <w:r>
         <w:rPr/>
+        <w:t>File Name: Supplementary Data S1</w:t>
+      </w:r>
+    </w:p>
+    <w:p>
+      <w:pPr>
+        <w:pStyle w:val="Normal"/>
+        <w:rPr/>
+      </w:pPr>
+      <w:r>
+        <w:rPr/>
+        <w:t>Description: &lt;MODEL FILE&gt;</w:t>
+      </w:r>
+    </w:p>
+    <w:p>
+      <w:pPr>
+        <w:pStyle w:val="Normal"/>
+        <w:rPr/>
+      </w:pPr>
+      <w:r>
+        <w:rPr/>
+      </w:r>
+    </w:p>
+    <w:p>
+      <w:pPr>
+        <w:pStyle w:val="Normal"/>
+        <w:rPr/>
+      </w:pPr>
+      <w:r>
+        <w:rPr/>
+        <w:t>File Name: Supplementary Data S2</w:t>
+      </w:r>
+    </w:p>
+    <w:p>
+      <w:pPr>
+        <w:pStyle w:val="Normal"/>
+        <w:rPr/>
+      </w:pPr>
+      <w:r>
+        <w:rPr/>
+        <w:t>Description: &lt;MODEL FILE&gt; for fig 7</w:t>
+      </w:r>
+    </w:p>
+    <w:p>
+      <w:pPr>
+        <w:pStyle w:val="Normal"/>
+        <w:rPr/>
+      </w:pPr>
+      <w:r>
+        <w:rPr/>
+      </w:r>
+    </w:p>
+    <w:p>
+      <w:pPr>
+        <w:pStyle w:val="Normal"/>
+        <w:rPr/>
+      </w:pPr>
+      <w:r>
+        <w:rPr/>
+        <w:t>File Name: Supplementary Data S3</w:t>
+      </w:r>
+    </w:p>
+    <w:p>
+      <w:pPr>
+        <w:pStyle w:val="Normal"/>
+        <w:rPr/>
+      </w:pPr>
+      <w:r>
+        <w:rPr/>
+        <w:t>Description: Scripts used to run analyses.</w:t>
       </w:r>
     </w:p>
     <w:sectPr>
@@ -172,6 +241,7 @@
       <w:pgNumType w:fmt="decimal"/>
       <w:formProt w:val="false"/>
       <w:textDirection w:val="lrTb"/>
+      <w:docGrid w:type="default" w:linePitch="240" w:charSpace="4294961151"/>
     </w:sectPr>
   </w:body>
 </w:document>
@@ -183,15 +253,13 @@
     <w:rPrDefault>
       <w:rPr>
         <w:rFonts w:ascii="Liberation Serif" w:hAnsi="Liberation Serif" w:eastAsia="WenQuanYi Micro Hei" w:cs="Lohit Devanagari"/>
-        <w:sz w:val="24"/>
+        <w:sz w:val="20"/>
         <w:szCs w:val="24"/>
         <w:lang w:val="nb-NO" w:eastAsia="zh-CN" w:bidi="hi-IN"/>
       </w:rPr>
     </w:rPrDefault>
     <w:pPrDefault>
-      <w:pPr>
-        <w:widowControl/>
-      </w:pPr>
+      <w:pPr/>
     </w:pPrDefault>
   </w:docDefaults>
   <w:style w:type="paragraph" w:styleId="Normal">
@@ -199,10 +267,12 @@
     <w:qFormat/>
     <w:pPr>
       <w:widowControl/>
+      <w:bidi w:val="0"/>
+      <w:jc w:val="left"/>
     </w:pPr>
     <w:rPr>
       <w:rFonts w:ascii="Liberation Serif" w:hAnsi="Liberation Serif" w:eastAsia="WenQuanYi Micro Hei" w:cs="Lohit Devanagari"/>
-      <w:color w:val="auto"/>
+      <w:color w:val="00000A"/>
       <w:sz w:val="24"/>
       <w:szCs w:val="24"/>
       <w:lang w:val="nb-NO" w:eastAsia="zh-CN" w:bidi="hi-IN"/>

</xml_diff>